<commit_message>
Final Capstone adding ppt report
</commit_message>
<xml_diff>
--- a/Coursera Capstone Project.docx
+++ b/Coursera Capstone Project.docx
@@ -32,11 +32,15 @@
       <w:pPr>
         <w:rPr>
           <w:b/>
-        </w:rPr>
-      </w:pPr>
-      <w:r>
-        <w:rPr>
-          <w:b/>
+          <w:sz w:val="26"/>
+          <w:szCs w:val="26"/>
+        </w:rPr>
+      </w:pPr>
+      <w:r>
+        <w:rPr>
+          <w:b/>
+          <w:sz w:val="26"/>
+          <w:szCs w:val="26"/>
         </w:rPr>
         <w:t>Introduction/Business Problem</w:t>
       </w:r>
@@ -53,101 +57,341 @@
         <w:jc w:val="both"/>
       </w:pPr>
       <w:r>
-        <w:t xml:space="preserve">The number of immigrants to the cities like Toronto, Paris, New York etc. has been on </w:t>
+        <w:t xml:space="preserve">Dubai has been among one of best tourist places over the years and a lot of people </w:t>
+      </w:r>
+      <w:r>
+        <w:t xml:space="preserve">from </w:t>
+      </w:r>
+      <w:r>
+        <w:t xml:space="preserve">all over the world visit Dubai throughout the year. Being a tourist place, there are already many restaurants and hotels located in different neighborhoods across the city. When a new business owner wants to open </w:t>
+      </w:r>
+      <w:r>
+        <w:t xml:space="preserve">say </w:t>
       </w:r>
       <w:r>
         <w:t xml:space="preserve">a </w:t>
       </w:r>
       <w:r>
-        <w:t xml:space="preserve">rising note over the past few years. These cities have been the financial hubs and </w:t>
-      </w:r>
-      <w:r>
-        <w:t xml:space="preserve">also capital cities of their respective countries. As a reason, lot of immigrants are moving to these cities to find jobs etc. Also, lot of tourists will be visiting these cities throughout the year. </w:t>
-      </w:r>
-      <w:r>
-        <w:t>When people wish to move to these cities</w:t>
-      </w:r>
-      <w:r>
-        <w:t xml:space="preserve"> or make a trip to visit them</w:t>
-      </w:r>
-      <w:r>
-        <w:t xml:space="preserve">, they are not quite </w:t>
-      </w:r>
-      <w:r>
-        <w:t>enough</w:t>
-      </w:r>
-      <w:r>
-        <w:t xml:space="preserve"> resources for them to be aware of how similar or dissimilar the new city is </w:t>
-      </w:r>
-      <w:r>
-        <w:t xml:space="preserve">going to be in terms of schools, weather, life style, food etc. </w:t>
-      </w:r>
-      <w:r>
-        <w:t xml:space="preserve">from the city they are moving from. This makes it quite hard for them to decide </w:t>
-      </w:r>
-      <w:r>
-        <w:t>and be prepared for</w:t>
-      </w:r>
-      <w:r>
-        <w:t xml:space="preserve"> the new city</w:t>
-      </w:r>
-      <w:r>
-        <w:t>. So,</w:t>
+        <w:t xml:space="preserve">Mexican </w:t>
+      </w:r>
+      <w:r>
+        <w:t xml:space="preserve">restaurant, he needs to find out which place would be the best to open a restaurant/hotel based on several factors like low cost, high market, low competition etc. </w:t>
+      </w:r>
+      <w:r>
+        <w:t>Being close to high rent centers would also benefit the business. All t</w:t>
+      </w:r>
+      <w:r>
+        <w:t xml:space="preserve">hese factors play a crucial role in the success of the business and needs to be carefully considered. </w:t>
+      </w:r>
+      <w:r>
+        <w:t>Stakeholders of this project would be any business owner who is looking to open a Mexican restaurant or hotel in Dubai. Similar techniques or analysis can also be applied for different countries or cities and also for different types of restaurants/hotels in the same city, given the data for that city is available or can be aggregated from multiple sources.</w:t>
+      </w:r>
+    </w:p>
+    <w:p>
+      <w:pPr>
+        <w:jc w:val="both"/>
+      </w:pPr>
+    </w:p>
+    <w:p>
+      <w:pPr>
+        <w:jc w:val="both"/>
+        <w:rPr>
+          <w:b/>
+          <w:sz w:val="26"/>
+          <w:szCs w:val="26"/>
+        </w:rPr>
+      </w:pPr>
+      <w:r>
+        <w:rPr>
+          <w:b/>
+          <w:sz w:val="26"/>
+          <w:szCs w:val="26"/>
+        </w:rPr>
+        <w:t>Data</w:t>
+      </w:r>
+    </w:p>
+    <w:p>
+      <w:pPr>
+        <w:jc w:val="both"/>
+        <w:rPr>
+          <w:b/>
+        </w:rPr>
+      </w:pPr>
+    </w:p>
+    <w:p>
+      <w:pPr>
+        <w:jc w:val="both"/>
+      </w:pPr>
+      <w:r>
+        <w:t>The data is a csv file obtained from a combination of different sources</w:t>
+      </w:r>
+      <w:r>
+        <w:t xml:space="preserve"> and has been obtained online from people who worked on similar projects.</w:t>
       </w:r>
       <w:r>
         <w:t xml:space="preserve"> </w:t>
       </w:r>
       <w:r>
-        <w:t>I would like to come with a solution where given two cities, it can tell how similar/dissimilar the two cities are.</w:t>
-      </w:r>
-    </w:p>
-    <w:p>
-      <w:pPr>
-        <w:jc w:val="both"/>
-      </w:pPr>
-    </w:p>
-    <w:p>
-      <w:pPr>
-        <w:jc w:val="both"/>
-        <w:rPr>
-          <w:b/>
-        </w:rPr>
-      </w:pPr>
-      <w:r>
-        <w:rPr>
-          <w:b/>
-        </w:rPr>
-        <w:t>Data</w:t>
-      </w:r>
-    </w:p>
-    <w:p>
-      <w:pPr>
-        <w:jc w:val="both"/>
-        <w:rPr>
-          <w:b/>
-        </w:rPr>
-      </w:pPr>
-    </w:p>
-    <w:p>
-      <w:pPr>
-        <w:jc w:val="both"/>
-      </w:pPr>
-      <w:r>
-        <w:t xml:space="preserve">Make a list of cities and use the foursquare </w:t>
+        <w:t xml:space="preserve">It includes data about </w:t>
       </w:r>
       <w:proofErr w:type="spellStart"/>
       <w:r>
-        <w:t>api</w:t>
+        <w:t>Avg</w:t>
       </w:r>
       <w:proofErr w:type="spellEnd"/>
       <w:r>
-        <w:t xml:space="preserve"> to get the data</w:t>
-      </w:r>
-      <w:r>
-        <w:t>. Once we get the data, we need to come up with a one feature vector for each city by aggregating the data in some way so that some distance measure like Euclidean distance, Cosine similarity can be used to find the similarity measure.</w:t>
-      </w:r>
+        <w:t xml:space="preserve"> Rent Per unit, Z-Score, Distance from Palm, Distance from </w:t>
+      </w:r>
+      <w:proofErr w:type="spellStart"/>
+      <w:r>
+        <w:t>Zabeel</w:t>
+      </w:r>
+      <w:proofErr w:type="spellEnd"/>
+      <w:r>
+        <w:t xml:space="preserve">, Distance from Jumeirah, Latitude and </w:t>
+      </w:r>
+      <w:proofErr w:type="spellStart"/>
+      <w:r>
+        <w:t>Logitude</w:t>
+      </w:r>
+      <w:proofErr w:type="spellEnd"/>
+      <w:r>
+        <w:t xml:space="preserve"> of different neighborhoods in Dubai. </w:t>
+      </w:r>
+    </w:p>
+    <w:p>
+      <w:pPr>
+        <w:jc w:val="both"/>
+      </w:pPr>
+    </w:p>
+    <w:p>
+      <w:pPr>
+        <w:jc w:val="both"/>
+      </w:pPr>
+      <w:r>
+        <w:t xml:space="preserve">It includes data about </w:t>
+      </w:r>
+      <w:proofErr w:type="spellStart"/>
+      <w:r>
+        <w:t>Avg</w:t>
+      </w:r>
+      <w:proofErr w:type="spellEnd"/>
+      <w:r>
+        <w:t xml:space="preserve"> Rent Per unit, Z-Score, Distance from Palm, Distance from </w:t>
+      </w:r>
+      <w:proofErr w:type="spellStart"/>
+      <w:r>
+        <w:t>Zabeel</w:t>
+      </w:r>
+      <w:proofErr w:type="spellEnd"/>
+      <w:r>
+        <w:t xml:space="preserve">, Distance from Jumeirah, Latitude and </w:t>
+      </w:r>
+      <w:proofErr w:type="spellStart"/>
+      <w:r>
+        <w:t>Logitude</w:t>
+      </w:r>
+      <w:proofErr w:type="spellEnd"/>
+      <w:r>
+        <w:t xml:space="preserve"> of different neighborhoods in Dubai. </w:t>
+      </w:r>
+    </w:p>
+    <w:p>
+      <w:pPr>
+        <w:jc w:val="both"/>
+      </w:pPr>
+    </w:p>
+    <w:p>
+      <w:pPr>
+        <w:jc w:val="both"/>
+      </w:pPr>
+    </w:p>
+    <w:p>
+      <w:pPr>
+        <w:jc w:val="both"/>
+        <w:rPr>
+          <w:b/>
+          <w:sz w:val="26"/>
+          <w:szCs w:val="26"/>
+        </w:rPr>
+      </w:pPr>
+      <w:r>
+        <w:rPr>
+          <w:b/>
+          <w:sz w:val="26"/>
+          <w:szCs w:val="26"/>
+        </w:rPr>
+        <w:t>Methodology</w:t>
+      </w:r>
+    </w:p>
+    <w:p>
+      <w:pPr>
+        <w:jc w:val="both"/>
+        <w:rPr>
+          <w:b/>
+          <w:sz w:val="26"/>
+          <w:szCs w:val="26"/>
+        </w:rPr>
+      </w:pPr>
+    </w:p>
+    <w:p>
+      <w:pPr>
+        <w:jc w:val="both"/>
+        <w:rPr>
+          <w:b/>
+          <w:sz w:val="26"/>
+          <w:szCs w:val="26"/>
+        </w:rPr>
+      </w:pPr>
+      <w:r>
+        <w:rPr>
+          <w:b/>
+          <w:sz w:val="26"/>
+          <w:szCs w:val="26"/>
+        </w:rPr>
+        <w:t>Data Analysis</w:t>
+      </w:r>
+    </w:p>
+    <w:p>
+      <w:pPr>
+        <w:jc w:val="both"/>
+        <w:rPr>
+          <w:b/>
+        </w:rPr>
+      </w:pPr>
+    </w:p>
+    <w:p>
+      <w:pPr>
+        <w:jc w:val="both"/>
+      </w:pPr>
+      <w:r>
+        <w:t xml:space="preserve">If you look at the dataset you can see that the 3 highest rent neighborhoods are </w:t>
+      </w:r>
+      <w:proofErr w:type="spellStart"/>
+      <w:r>
+        <w:t>Zabeel</w:t>
+      </w:r>
+      <w:proofErr w:type="spellEnd"/>
+      <w:r>
+        <w:t xml:space="preserve">, </w:t>
+      </w:r>
+      <w:proofErr w:type="spellStart"/>
+      <w:r>
+        <w:t>Zumeirah</w:t>
+      </w:r>
+      <w:proofErr w:type="spellEnd"/>
+      <w:r>
+        <w:t xml:space="preserve">, Paul </w:t>
+      </w:r>
+      <w:proofErr w:type="spellStart"/>
+      <w:r>
+        <w:t>Zumeirah</w:t>
+      </w:r>
+      <w:proofErr w:type="spellEnd"/>
+      <w:r>
+        <w:t xml:space="preserve">. The six neighborhoods with reasonable rent and close proximity to high rent areas are AI </w:t>
+      </w:r>
+      <w:proofErr w:type="spellStart"/>
+      <w:r>
+        <w:t>Sufouth</w:t>
+      </w:r>
+      <w:proofErr w:type="spellEnd"/>
+      <w:r>
+        <w:t xml:space="preserve">, DIFC, Business Bay, Jumeirah Lakes Towers, Barsha Heights, Emirates Living, Dubai Marina. </w:t>
+      </w:r>
+      <w:proofErr w:type="gramStart"/>
+      <w:r>
+        <w:t>So</w:t>
+      </w:r>
+      <w:proofErr w:type="gramEnd"/>
+      <w:r>
+        <w:t xml:space="preserve"> these neighborhoods has been focused. </w:t>
+      </w:r>
+      <w:r>
+        <w:t xml:space="preserve"> Using clustering techniques, i</w:t>
+      </w:r>
+      <w:r>
+        <w:t xml:space="preserve">t was observed that Mexican is not the top 5 common </w:t>
+      </w:r>
+      <w:r>
+        <w:t xml:space="preserve">venue </w:t>
+      </w:r>
+      <w:r>
+        <w:t>type of restaurants/hotels in any of the 6 neighborhoods mentioned earlier.</w:t>
+      </w:r>
+    </w:p>
+    <w:p>
+      <w:pPr>
+        <w:jc w:val="both"/>
+      </w:pPr>
+    </w:p>
+    <w:p>
+      <w:pPr>
+        <w:jc w:val="both"/>
+      </w:pPr>
+      <w:r>
+        <w:t>Doing further exploratory analysis like number of hotels and restaurants in each of these 6 neighborhoods tells us that Barsha heights or DIFC would be best neighborhoods to open a restaurant.</w:t>
+      </w:r>
+    </w:p>
+    <w:p>
+      <w:pPr>
+        <w:jc w:val="both"/>
+      </w:pPr>
+    </w:p>
+    <w:p>
+      <w:pPr>
+        <w:jc w:val="both"/>
+        <w:rPr>
+          <w:b/>
+          <w:sz w:val="26"/>
+          <w:szCs w:val="26"/>
+        </w:rPr>
+      </w:pPr>
+      <w:r>
+        <w:rPr>
+          <w:b/>
+          <w:sz w:val="26"/>
+          <w:szCs w:val="26"/>
+        </w:rPr>
+        <w:lastRenderedPageBreak/>
+        <w:t>Conclusion</w:t>
+      </w:r>
+    </w:p>
+    <w:p>
+      <w:pPr>
+        <w:jc w:val="both"/>
+        <w:rPr>
+          <w:b/>
+        </w:rPr>
+      </w:pPr>
+    </w:p>
+    <w:p>
+      <w:pPr>
+        <w:jc w:val="both"/>
+      </w:pPr>
       <w:bookmarkStart w:id="0" w:name="_GoBack"/>
-      <w:bookmarkEnd w:id="0"/>
+      <w:r>
+        <w:t xml:space="preserve">DIFC is best compared to Barsha heights as it is more popular being </w:t>
+      </w:r>
+      <w:proofErr w:type="spellStart"/>
+      <w:r>
+        <w:t>to</w:t>
+      </w:r>
+      <w:proofErr w:type="spellEnd"/>
+      <w:r>
+        <w:t xml:space="preserve"> close to many high rent centers.</w:t>
+      </w:r>
+    </w:p>
+    <w:p>
+      <w:pPr>
+        <w:jc w:val="both"/>
+      </w:pPr>
+    </w:p>
+    <w:bookmarkEnd w:id="0"/>
+    <w:p>
+      <w:pPr>
+        <w:jc w:val="both"/>
+      </w:pPr>
     </w:p>
     <w:sectPr>
       <w:pgSz w:w="12240" w:h="15840"/>
@@ -157,6 +401,297 @@
     </w:sectPr>
   </w:body>
 </w:document>
+</file>
+
+<file path=word/numbering.xml><?xml version="1.0" encoding="utf-8"?>
+<w:numbering xmlns:wpc="http://schemas.microsoft.com/office/word/2010/wordprocessingCanvas" xmlns:cx="http://schemas.microsoft.com/office/drawing/2014/chartex" xmlns:cx1="http://schemas.microsoft.com/office/drawing/2015/9/8/chartex" xmlns:cx2="http://schemas.microsoft.com/office/drawing/2015/10/21/chartex" xmlns:cx3="http://schemas.microsoft.com/office/drawing/2016/5/9/chartex" xmlns:cx4="http://schemas.microsoft.com/office/drawing/2016/5/10/chartex" xmlns:cx5="http://schemas.microsoft.com/office/drawing/2016/5/11/chartex" xmlns:cx6="http://schemas.microsoft.com/office/drawing/2016/5/12/chartex" xmlns:cx7="http://schemas.microsoft.com/office/drawing/2016/5/13/chartex" xmlns:cx8="http://schemas.microsoft.com/office/drawing/2016/5/14/chartex" xmlns:mc="http://schemas.openxmlformats.org/markup-compatibility/2006" xmlns:aink="http://schemas.microsoft.com/office/drawing/2016/ink" xmlns:am3d="http://schemas.microsoft.com/office/drawing/2017/model3d" xmlns:o="urn:schemas-microsoft-com:office:office" xmlns:r="http://schemas.openxmlformats.org/officeDocument/2006/relationships" xmlns:m="http://schemas.openxmlformats.org/officeDocument/2006/math" xmlns:v="urn:schemas-microsoft-com:vml" xmlns:wp14="http://schemas.microsoft.com/office/word/2010/wordprocessingDrawing" xmlns:wp="http://schemas.openxmlformats.org/drawingml/2006/wordprocessingDrawing" xmlns:w10="urn:schemas-microsoft-com:office:word" xmlns:w="http://schemas.openxmlformats.org/wordprocessingml/2006/main" xmlns:w14="http://schemas.microsoft.com/office/word/2010/wordml" xmlns:w15="http://schemas.microsoft.com/office/word/2012/wordml" xmlns:w16cid="http://schemas.microsoft.com/office/word/2016/wordml/cid" xmlns:w16se="http://schemas.microsoft.com/office/word/2015/wordml/symex" xmlns:wpg="http://schemas.microsoft.com/office/word/2010/wordprocessingGroup" xmlns:wpi="http://schemas.microsoft.com/office/word/2010/wordprocessingInk" xmlns:wne="http://schemas.microsoft.com/office/word/2006/wordml" xmlns:wps="http://schemas.microsoft.com/office/word/2010/wordprocessingShape" mc:Ignorable="w14 w15 w16se w16cid wp14">
+  <w:abstractNum w:abstractNumId="0" w15:restartNumberingAfterBreak="0">
+    <w:nsid w:val="4D7E0DDF"/>
+    <w:multiLevelType w:val="hybridMultilevel"/>
+    <w:tmpl w:val="AA948692"/>
+    <w:lvl w:ilvl="0" w:tplc="3A10C022">
+      <w:start w:val="1"/>
+      <w:numFmt w:val="bullet"/>
+      <w:lvlText w:val="•"/>
+      <w:lvlJc w:val="left"/>
+      <w:pPr>
+        <w:tabs>
+          <w:tab w:val="num" w:pos="720"/>
+        </w:tabs>
+        <w:ind w:left="720" w:hanging="360"/>
+      </w:pPr>
+      <w:rPr>
+        <w:rFonts w:ascii="Arial" w:hAnsi="Arial" w:hint="default"/>
+      </w:rPr>
+    </w:lvl>
+    <w:lvl w:ilvl="1" w:tplc="9168C732" w:tentative="1">
+      <w:start w:val="1"/>
+      <w:numFmt w:val="bullet"/>
+      <w:lvlText w:val="•"/>
+      <w:lvlJc w:val="left"/>
+      <w:pPr>
+        <w:tabs>
+          <w:tab w:val="num" w:pos="1440"/>
+        </w:tabs>
+        <w:ind w:left="1440" w:hanging="360"/>
+      </w:pPr>
+      <w:rPr>
+        <w:rFonts w:ascii="Arial" w:hAnsi="Arial" w:hint="default"/>
+      </w:rPr>
+    </w:lvl>
+    <w:lvl w:ilvl="2" w:tplc="5CACC934" w:tentative="1">
+      <w:start w:val="1"/>
+      <w:numFmt w:val="bullet"/>
+      <w:lvlText w:val="•"/>
+      <w:lvlJc w:val="left"/>
+      <w:pPr>
+        <w:tabs>
+          <w:tab w:val="num" w:pos="2160"/>
+        </w:tabs>
+        <w:ind w:left="2160" w:hanging="360"/>
+      </w:pPr>
+      <w:rPr>
+        <w:rFonts w:ascii="Arial" w:hAnsi="Arial" w:hint="default"/>
+      </w:rPr>
+    </w:lvl>
+    <w:lvl w:ilvl="3" w:tplc="879616C4" w:tentative="1">
+      <w:start w:val="1"/>
+      <w:numFmt w:val="bullet"/>
+      <w:lvlText w:val="•"/>
+      <w:lvlJc w:val="left"/>
+      <w:pPr>
+        <w:tabs>
+          <w:tab w:val="num" w:pos="2880"/>
+        </w:tabs>
+        <w:ind w:left="2880" w:hanging="360"/>
+      </w:pPr>
+      <w:rPr>
+        <w:rFonts w:ascii="Arial" w:hAnsi="Arial" w:hint="default"/>
+      </w:rPr>
+    </w:lvl>
+    <w:lvl w:ilvl="4" w:tplc="CCF45B9E" w:tentative="1">
+      <w:start w:val="1"/>
+      <w:numFmt w:val="bullet"/>
+      <w:lvlText w:val="•"/>
+      <w:lvlJc w:val="left"/>
+      <w:pPr>
+        <w:tabs>
+          <w:tab w:val="num" w:pos="3600"/>
+        </w:tabs>
+        <w:ind w:left="3600" w:hanging="360"/>
+      </w:pPr>
+      <w:rPr>
+        <w:rFonts w:ascii="Arial" w:hAnsi="Arial" w:hint="default"/>
+      </w:rPr>
+    </w:lvl>
+    <w:lvl w:ilvl="5" w:tplc="1AB8600A" w:tentative="1">
+      <w:start w:val="1"/>
+      <w:numFmt w:val="bullet"/>
+      <w:lvlText w:val="•"/>
+      <w:lvlJc w:val="left"/>
+      <w:pPr>
+        <w:tabs>
+          <w:tab w:val="num" w:pos="4320"/>
+        </w:tabs>
+        <w:ind w:left="4320" w:hanging="360"/>
+      </w:pPr>
+      <w:rPr>
+        <w:rFonts w:ascii="Arial" w:hAnsi="Arial" w:hint="default"/>
+      </w:rPr>
+    </w:lvl>
+    <w:lvl w:ilvl="6" w:tplc="D7487A32" w:tentative="1">
+      <w:start w:val="1"/>
+      <w:numFmt w:val="bullet"/>
+      <w:lvlText w:val="•"/>
+      <w:lvlJc w:val="left"/>
+      <w:pPr>
+        <w:tabs>
+          <w:tab w:val="num" w:pos="5040"/>
+        </w:tabs>
+        <w:ind w:left="5040" w:hanging="360"/>
+      </w:pPr>
+      <w:rPr>
+        <w:rFonts w:ascii="Arial" w:hAnsi="Arial" w:hint="default"/>
+      </w:rPr>
+    </w:lvl>
+    <w:lvl w:ilvl="7" w:tplc="3652732C" w:tentative="1">
+      <w:start w:val="1"/>
+      <w:numFmt w:val="bullet"/>
+      <w:lvlText w:val="•"/>
+      <w:lvlJc w:val="left"/>
+      <w:pPr>
+        <w:tabs>
+          <w:tab w:val="num" w:pos="5760"/>
+        </w:tabs>
+        <w:ind w:left="5760" w:hanging="360"/>
+      </w:pPr>
+      <w:rPr>
+        <w:rFonts w:ascii="Arial" w:hAnsi="Arial" w:hint="default"/>
+      </w:rPr>
+    </w:lvl>
+    <w:lvl w:ilvl="8" w:tplc="E940DC2E" w:tentative="1">
+      <w:start w:val="1"/>
+      <w:numFmt w:val="bullet"/>
+      <w:lvlText w:val="•"/>
+      <w:lvlJc w:val="left"/>
+      <w:pPr>
+        <w:tabs>
+          <w:tab w:val="num" w:pos="6480"/>
+        </w:tabs>
+        <w:ind w:left="6480" w:hanging="360"/>
+      </w:pPr>
+      <w:rPr>
+        <w:rFonts w:ascii="Arial" w:hAnsi="Arial" w:hint="default"/>
+      </w:rPr>
+    </w:lvl>
+  </w:abstractNum>
+  <w:abstractNum w:abstractNumId="1" w15:restartNumberingAfterBreak="0">
+    <w:nsid w:val="61425D25"/>
+    <w:multiLevelType w:val="hybridMultilevel"/>
+    <w:tmpl w:val="197AD174"/>
+    <w:lvl w:ilvl="0" w:tplc="1084E722">
+      <w:start w:val="1"/>
+      <w:numFmt w:val="bullet"/>
+      <w:lvlText w:val="•"/>
+      <w:lvlJc w:val="left"/>
+      <w:pPr>
+        <w:tabs>
+          <w:tab w:val="num" w:pos="720"/>
+        </w:tabs>
+        <w:ind w:left="720" w:hanging="360"/>
+      </w:pPr>
+      <w:rPr>
+        <w:rFonts w:ascii="Arial" w:hAnsi="Arial" w:hint="default"/>
+      </w:rPr>
+    </w:lvl>
+    <w:lvl w:ilvl="1" w:tplc="B4967FD4" w:tentative="1">
+      <w:start w:val="1"/>
+      <w:numFmt w:val="bullet"/>
+      <w:lvlText w:val="•"/>
+      <w:lvlJc w:val="left"/>
+      <w:pPr>
+        <w:tabs>
+          <w:tab w:val="num" w:pos="1440"/>
+        </w:tabs>
+        <w:ind w:left="1440" w:hanging="360"/>
+      </w:pPr>
+      <w:rPr>
+        <w:rFonts w:ascii="Arial" w:hAnsi="Arial" w:hint="default"/>
+      </w:rPr>
+    </w:lvl>
+    <w:lvl w:ilvl="2" w:tplc="8A96054E" w:tentative="1">
+      <w:start w:val="1"/>
+      <w:numFmt w:val="bullet"/>
+      <w:lvlText w:val="•"/>
+      <w:lvlJc w:val="left"/>
+      <w:pPr>
+        <w:tabs>
+          <w:tab w:val="num" w:pos="2160"/>
+        </w:tabs>
+        <w:ind w:left="2160" w:hanging="360"/>
+      </w:pPr>
+      <w:rPr>
+        <w:rFonts w:ascii="Arial" w:hAnsi="Arial" w:hint="default"/>
+      </w:rPr>
+    </w:lvl>
+    <w:lvl w:ilvl="3" w:tplc="FACAE02A" w:tentative="1">
+      <w:start w:val="1"/>
+      <w:numFmt w:val="bullet"/>
+      <w:lvlText w:val="•"/>
+      <w:lvlJc w:val="left"/>
+      <w:pPr>
+        <w:tabs>
+          <w:tab w:val="num" w:pos="2880"/>
+        </w:tabs>
+        <w:ind w:left="2880" w:hanging="360"/>
+      </w:pPr>
+      <w:rPr>
+        <w:rFonts w:ascii="Arial" w:hAnsi="Arial" w:hint="default"/>
+      </w:rPr>
+    </w:lvl>
+    <w:lvl w:ilvl="4" w:tplc="4B6CDE3A" w:tentative="1">
+      <w:start w:val="1"/>
+      <w:numFmt w:val="bullet"/>
+      <w:lvlText w:val="•"/>
+      <w:lvlJc w:val="left"/>
+      <w:pPr>
+        <w:tabs>
+          <w:tab w:val="num" w:pos="3600"/>
+        </w:tabs>
+        <w:ind w:left="3600" w:hanging="360"/>
+      </w:pPr>
+      <w:rPr>
+        <w:rFonts w:ascii="Arial" w:hAnsi="Arial" w:hint="default"/>
+      </w:rPr>
+    </w:lvl>
+    <w:lvl w:ilvl="5" w:tplc="FC48EB3A" w:tentative="1">
+      <w:start w:val="1"/>
+      <w:numFmt w:val="bullet"/>
+      <w:lvlText w:val="•"/>
+      <w:lvlJc w:val="left"/>
+      <w:pPr>
+        <w:tabs>
+          <w:tab w:val="num" w:pos="4320"/>
+        </w:tabs>
+        <w:ind w:left="4320" w:hanging="360"/>
+      </w:pPr>
+      <w:rPr>
+        <w:rFonts w:ascii="Arial" w:hAnsi="Arial" w:hint="default"/>
+      </w:rPr>
+    </w:lvl>
+    <w:lvl w:ilvl="6" w:tplc="CC1E161C" w:tentative="1">
+      <w:start w:val="1"/>
+      <w:numFmt w:val="bullet"/>
+      <w:lvlText w:val="•"/>
+      <w:lvlJc w:val="left"/>
+      <w:pPr>
+        <w:tabs>
+          <w:tab w:val="num" w:pos="5040"/>
+        </w:tabs>
+        <w:ind w:left="5040" w:hanging="360"/>
+      </w:pPr>
+      <w:rPr>
+        <w:rFonts w:ascii="Arial" w:hAnsi="Arial" w:hint="default"/>
+      </w:rPr>
+    </w:lvl>
+    <w:lvl w:ilvl="7" w:tplc="A8EABF0A" w:tentative="1">
+      <w:start w:val="1"/>
+      <w:numFmt w:val="bullet"/>
+      <w:lvlText w:val="•"/>
+      <w:lvlJc w:val="left"/>
+      <w:pPr>
+        <w:tabs>
+          <w:tab w:val="num" w:pos="5760"/>
+        </w:tabs>
+        <w:ind w:left="5760" w:hanging="360"/>
+      </w:pPr>
+      <w:rPr>
+        <w:rFonts w:ascii="Arial" w:hAnsi="Arial" w:hint="default"/>
+      </w:rPr>
+    </w:lvl>
+    <w:lvl w:ilvl="8" w:tplc="8A4286CE" w:tentative="1">
+      <w:start w:val="1"/>
+      <w:numFmt w:val="bullet"/>
+      <w:lvlText w:val="•"/>
+      <w:lvlJc w:val="left"/>
+      <w:pPr>
+        <w:tabs>
+          <w:tab w:val="num" w:pos="6480"/>
+        </w:tabs>
+        <w:ind w:left="6480" w:hanging="360"/>
+      </w:pPr>
+      <w:rPr>
+        <w:rFonts w:ascii="Arial" w:hAnsi="Arial" w:hint="default"/>
+      </w:rPr>
+    </w:lvl>
+  </w:abstractNum>
+  <w:num w:numId="1">
+    <w:abstractNumId w:val="0"/>
+  </w:num>
+  <w:num w:numId="2">
+    <w:abstractNumId w:val="1"/>
+  </w:num>
+</w:numbering>
 </file>
 
 <file path=word/styles.xml><?xml version="1.0" encoding="utf-8"?>
@@ -556,7 +1091,6 @@
   <w:style w:type="character" w:default="1" w:styleId="DefaultParagraphFont">
     <w:name w:val="Default Paragraph Font"/>
     <w:uiPriority w:val="1"/>
-    <w:semiHidden/>
     <w:unhideWhenUsed/>
   </w:style>
   <w:style w:type="table" w:default="1" w:styleId="TableNormal">
@@ -579,6 +1113,20 @@
     <w:uiPriority w:val="99"/>
     <w:semiHidden/>
     <w:unhideWhenUsed/>
+  </w:style>
+  <w:style w:type="paragraph" w:styleId="ListParagraph">
+    <w:name w:val="List Paragraph"/>
+    <w:basedOn w:val="Normal"/>
+    <w:uiPriority w:val="34"/>
+    <w:qFormat/>
+    <w:rsid w:val="009B11E1"/>
+    <w:pPr>
+      <w:ind w:left="720"/>
+      <w:contextualSpacing/>
+    </w:pPr>
+    <w:rPr>
+      <w:rFonts w:ascii="Times New Roman" w:eastAsia="Times New Roman" w:hAnsi="Times New Roman" w:cs="Times New Roman"/>
+    </w:rPr>
   </w:style>
 </w:styles>
 </file>

</xml_diff>